<commit_message>
Main_Admin_View_Run and Notes File Editing
</commit_message>
<xml_diff>
--- a/Notes.docx
+++ b/Notes.docx
@@ -165,10 +165,10 @@
       </w:r>
       <w:r>
         <w:drawing>
-          <wp:inline distT="0" distB="0" distL="0" distR="0" wp14:anchorId="39714B90" wp14:editId="70B8449A">
-            <wp:extent cx="5760720" cy="1417320"/>
+          <wp:inline distT="0" distB="0" distL="0" distR="0" wp14:anchorId="5ED1A87B" wp14:editId="5DA5746A">
+            <wp:extent cx="5760720" cy="1303020"/>
             <wp:effectExtent l="0" t="0" r="0" b="0"/>
-            <wp:docPr id="2068031328" name="Grafik 1"/>
+            <wp:docPr id="280495509" name="Grafik 1"/>
             <wp:cNvGraphicFramePr>
               <a:graphicFrameLocks xmlns:a="http://schemas.openxmlformats.org/drawingml/2006/main" noChangeAspect="1"/>
             </wp:cNvGraphicFramePr>
@@ -176,23 +176,30 @@
               <a:graphicData uri="http://schemas.openxmlformats.org/drawingml/2006/picture">
                 <pic:pic xmlns:pic="http://schemas.openxmlformats.org/drawingml/2006/picture">
                   <pic:nvPicPr>
-                    <pic:cNvPr id="2068031328" name=""/>
+                    <pic:cNvPr id="280495509" name=""/>
                     <pic:cNvPicPr/>
                   </pic:nvPicPr>
-                  <pic:blipFill>
+                  <pic:blipFill rotWithShape="1">
                     <a:blip r:embed="rId6"/>
-                    <a:stretch>
-                      <a:fillRect/>
-                    </a:stretch>
+                    <a:srcRect b="14142"/>
+                    <a:stretch/>
                   </pic:blipFill>
-                  <pic:spPr>
+                  <pic:spPr bwMode="auto">
                     <a:xfrm>
                       <a:off x="0" y="0"/>
-                      <a:ext cx="5760720" cy="1417320"/>
+                      <a:ext cx="5760720" cy="1303020"/>
                     </a:xfrm>
                     <a:prstGeom prst="rect">
                       <a:avLst/>
                     </a:prstGeom>
+                    <a:ln>
+                      <a:noFill/>
+                    </a:ln>
+                    <a:extLst>
+                      <a:ext uri="{53640926-AAD7-44D8-BBD7-CCE9431645EC}">
+                        <a14:shadowObscured xmlns:a14="http://schemas.microsoft.com/office/drawing/2010/main"/>
+                      </a:ext>
+                    </a:extLst>
                   </pic:spPr>
                 </pic:pic>
               </a:graphicData>
@@ -935,6 +942,7 @@
   <w:style w:type="character" w:default="1" w:styleId="Absatz-Standardschriftart">
     <w:name w:val="Default Paragraph Font"/>
     <w:uiPriority w:val="1"/>
+    <w:semiHidden/>
     <w:unhideWhenUsed/>
   </w:style>
   <w:style w:type="table" w:default="1" w:styleId="NormaleTabelle">

</xml_diff>